<commit_message>
added repo and YT vid to appendix
</commit_message>
<xml_diff>
--- a/gdv4002-base1/DataDic.docx
+++ b/gdv4002-base1/DataDic.docx
@@ -338,13 +338,7 @@
               <w:rPr>
                 <w:lang w:val="en-US"/>
               </w:rPr>
-              <w:t>getViewplane</w:t>
-            </w:r>
-            <w:r>
-              <w:rPr>
-                <w:lang w:val="en-US"/>
-              </w:rPr>
-              <w:t>Height</w:t>
+              <w:t>getViewplaneHeight</w:t>
             </w:r>
             <w:proofErr w:type="spellEnd"/>
           </w:p>
@@ -493,19 +487,7 @@
               <w:rPr>
                 <w:lang w:val="en-US"/>
               </w:rPr>
-              <w:t xml:space="preserve"> for the </w:t>
-            </w:r>
-            <w:r>
-              <w:rPr>
-                <w:lang w:val="en-US"/>
-              </w:rPr>
-              <w:t>dead</w:t>
-            </w:r>
-            <w:r>
-              <w:rPr>
-                <w:lang w:val="en-US"/>
-              </w:rPr>
-              <w:t>.png</w:t>
+              <w:t xml:space="preserve"> for the dead.png</w:t>
             </w:r>
           </w:p>
         </w:tc>
@@ -1155,13 +1137,7 @@
               <w:rPr>
                 <w:lang w:val="en-US"/>
               </w:rPr>
-              <w:t>S</w:t>
-            </w:r>
-            <w:r>
-              <w:rPr>
-                <w:lang w:val="en-US"/>
-              </w:rPr>
-              <w:t xml:space="preserve">tores </w:t>
+              <w:t xml:space="preserve">Stores </w:t>
             </w:r>
             <w:proofErr w:type="spellStart"/>
             <w:r>
@@ -1878,13 +1854,7 @@
               <w:rPr>
                 <w:lang w:val="en-US"/>
               </w:rPr>
-              <w:t>plane</w:t>
-            </w:r>
-            <w:r>
-              <w:rPr>
-                <w:lang w:val="en-US"/>
-              </w:rPr>
-              <w:t>Height</w:t>
+              <w:t>planeHeight</w:t>
             </w:r>
             <w:proofErr w:type="spellEnd"/>
             <w:r>
@@ -2634,19 +2604,7 @@
               <w:rPr>
                 <w:lang w:val="en-US"/>
               </w:rPr>
-              <w:t>S</w:t>
-            </w:r>
-            <w:r>
-              <w:rPr>
-                <w:lang w:val="en-US"/>
-              </w:rPr>
-              <w:t xml:space="preserve">tores the players </w:t>
-            </w:r>
-            <w:r>
-              <w:rPr>
-                <w:lang w:val="en-US"/>
-              </w:rPr>
-              <w:t>position</w:t>
+              <w:t>Stores the players position</w:t>
             </w:r>
           </w:p>
         </w:tc>
@@ -5107,25 +5065,7 @@
               <w:rPr>
                 <w:lang w:val="en-US"/>
               </w:rPr>
-              <w:t>C</w:t>
-            </w:r>
-            <w:r>
-              <w:rPr>
-                <w:lang w:val="en-US"/>
-              </w:rPr>
-              <w:t xml:space="preserve">reates </w:t>
-            </w:r>
-            <w:r>
-              <w:rPr>
-                <w:lang w:val="en-US"/>
-              </w:rPr>
-              <w:t>right</w:t>
-            </w:r>
-            <w:r>
-              <w:rPr>
-                <w:lang w:val="en-US"/>
-              </w:rPr>
-              <w:t xml:space="preserve"> side of the box</w:t>
+              <w:t>Creates right side of the box</w:t>
             </w:r>
           </w:p>
         </w:tc>
@@ -5181,25 +5121,7 @@
               <w:rPr>
                 <w:lang w:val="en-US"/>
               </w:rPr>
-              <w:t>C</w:t>
-            </w:r>
-            <w:r>
-              <w:rPr>
-                <w:lang w:val="en-US"/>
-              </w:rPr>
-              <w:t xml:space="preserve">reates </w:t>
-            </w:r>
-            <w:r>
-              <w:rPr>
-                <w:lang w:val="en-US"/>
-              </w:rPr>
-              <w:t>top</w:t>
-            </w:r>
-            <w:r>
-              <w:rPr>
-                <w:lang w:val="en-US"/>
-              </w:rPr>
-              <w:t xml:space="preserve"> of the box</w:t>
+              <w:t>Creates top of the box</w:t>
             </w:r>
           </w:p>
         </w:tc>
@@ -5257,25 +5179,7 @@
               <w:rPr>
                 <w:lang w:val="en-US"/>
               </w:rPr>
-              <w:t>C</w:t>
-            </w:r>
-            <w:r>
-              <w:rPr>
-                <w:lang w:val="en-US"/>
-              </w:rPr>
-              <w:t xml:space="preserve">reates </w:t>
-            </w:r>
-            <w:r>
-              <w:rPr>
-                <w:lang w:val="en-US"/>
-              </w:rPr>
-              <w:t>bottom</w:t>
-            </w:r>
-            <w:r>
-              <w:rPr>
-                <w:lang w:val="en-US"/>
-              </w:rPr>
-              <w:t xml:space="preserve"> of the box</w:t>
+              <w:t>Creates bottom of the box</w:t>
             </w:r>
           </w:p>
         </w:tc>
@@ -6100,10 +6004,7 @@
               </w:rPr>
             </w:pPr>
             <w:r>
-              <w:t>S</w:t>
-            </w:r>
-            <w:r>
-              <w:t>tatic</w:t>
+              <w:t>Static</w:t>
             </w:r>
             <w:r>
               <w:t xml:space="preserve"> </w:t>
@@ -6381,6 +6282,131 @@
           <w:lang w:val="en-US"/>
         </w:rPr>
       </w:pPr>
+    </w:p>
+    <w:p>
+      <w:pPr>
+        <w:rPr>
+          <w:lang w:val="en-US"/>
+        </w:rPr>
+      </w:pPr>
+    </w:p>
+    <w:p>
+      <w:pPr>
+        <w:rPr>
+          <w:lang w:val="en-US"/>
+        </w:rPr>
+      </w:pPr>
+    </w:p>
+    <w:p>
+      <w:pPr>
+        <w:rPr>
+          <w:lang w:val="en-US"/>
+        </w:rPr>
+      </w:pPr>
+    </w:p>
+    <w:p>
+      <w:pPr>
+        <w:rPr>
+          <w:lang w:val="en-US"/>
+        </w:rPr>
+      </w:pPr>
+      <w:r>
+        <w:rPr>
+          <w:lang w:val="en-US"/>
+        </w:rPr>
+        <w:t>ST20324344</w:t>
+      </w:r>
+    </w:p>
+    <w:p>
+      <w:pPr>
+        <w:rPr>
+          <w:lang w:val="en-US"/>
+        </w:rPr>
+      </w:pPr>
+      <w:proofErr w:type="spellStart"/>
+      <w:r>
+        <w:rPr>
+          <w:lang w:val="en-US"/>
+        </w:rPr>
+        <w:t>MaximusHill</w:t>
+      </w:r>
+      <w:proofErr w:type="spellEnd"/>
+    </w:p>
+    <w:p>
+      <w:pPr>
+        <w:rPr>
+          <w:lang w:val="en-US"/>
+        </w:rPr>
+      </w:pPr>
+      <w:r>
+        <w:rPr>
+          <w:lang w:val="en-US"/>
+        </w:rPr>
+        <w:t>GDV4002_T1_25</w:t>
+      </w:r>
+    </w:p>
+    <w:p>
+      <w:pPr>
+        <w:rPr>
+          <w:lang w:val="en-US"/>
+        </w:rPr>
+      </w:pPr>
+      <w:proofErr w:type="spellStart"/>
+      <w:r>
+        <w:rPr>
+          <w:lang w:val="en-US"/>
+        </w:rPr>
+        <w:t>Github</w:t>
+      </w:r>
+      <w:proofErr w:type="spellEnd"/>
+      <w:r>
+        <w:rPr>
+          <w:lang w:val="en-US"/>
+        </w:rPr>
+        <w:t xml:space="preserve"> repo: </w:t>
+      </w:r>
+      <w:hyperlink r:id="rId4" w:history="1">
+        <w:r>
+          <w:rPr>
+            <w:rStyle w:val="Hyperlink"/>
+            <w:lang w:val="en-US"/>
+          </w:rPr>
+          <w:t>https://github.com/MaximusHill/gdv4002-base1</w:t>
+        </w:r>
+      </w:hyperlink>
+    </w:p>
+    <w:p>
+      <w:pPr>
+        <w:rPr>
+          <w:lang w:val="en-US"/>
+        </w:rPr>
+      </w:pPr>
+      <w:r>
+        <w:rPr>
+          <w:lang w:val="en-US"/>
+        </w:rPr>
+        <w:t xml:space="preserve">Code Demo: </w:t>
+      </w:r>
+      <w:hyperlink r:id="rId5" w:history="1">
+        <w:r>
+          <w:rPr>
+            <w:rStyle w:val="Hyperlink"/>
+          </w:rPr>
+          <w:t>https://www.youtube.co</w:t>
+        </w:r>
+        <w:r>
+          <w:rPr>
+            <w:rStyle w:val="Hyperlink"/>
+          </w:rPr>
+          <w:t>m</w:t>
+        </w:r>
+        <w:r>
+          <w:rPr>
+            <w:rStyle w:val="Hyperlink"/>
+          </w:rPr>
+          <w:t>/watch?v=ANg4uo3DqSo</w:t>
+        </w:r>
+      </w:hyperlink>
     </w:p>
     <w:sectPr>
       <w:pgSz w:w="11906" w:h="16838"/>
@@ -6995,6 +7021,7 @@
   <w:style w:type="character" w:default="1" w:styleId="DefaultParagraphFont">
     <w:name w:val="Default Paragraph Font"/>
     <w:uiPriority w:val="1"/>
+    <w:semiHidden/>
     <w:unhideWhenUsed/>
   </w:style>
   <w:style w:type="table" w:default="1" w:styleId="TableNormal">
@@ -7327,6 +7354,41 @@
       </w:tblBorders>
     </w:tblPr>
   </w:style>
+  <w:style w:type="character" w:styleId="Hyperlink">
+    <w:name w:val="Hyperlink"/>
+    <w:basedOn w:val="DefaultParagraphFont"/>
+    <w:uiPriority w:val="99"/>
+    <w:unhideWhenUsed/>
+    <w:rsid w:val="001146DD"/>
+    <w:rPr>
+      <w:color w:val="467886" w:themeColor="hyperlink"/>
+      <w:u w:val="single"/>
+    </w:rPr>
+  </w:style>
+  <w:style w:type="character" w:styleId="UnresolvedMention">
+    <w:name w:val="Unresolved Mention"/>
+    <w:basedOn w:val="DefaultParagraphFont"/>
+    <w:uiPriority w:val="99"/>
+    <w:semiHidden/>
+    <w:unhideWhenUsed/>
+    <w:rsid w:val="001146DD"/>
+    <w:rPr>
+      <w:color w:val="605E5C"/>
+      <w:shd w:val="clear" w:color="auto" w:fill="E1DFDD"/>
+    </w:rPr>
+  </w:style>
+  <w:style w:type="character" w:styleId="FollowedHyperlink">
+    <w:name w:val="FollowedHyperlink"/>
+    <w:basedOn w:val="DefaultParagraphFont"/>
+    <w:uiPriority w:val="99"/>
+    <w:semiHidden/>
+    <w:unhideWhenUsed/>
+    <w:rsid w:val="001146DD"/>
+    <w:rPr>
+      <w:color w:val="96607D" w:themeColor="followedHyperlink"/>
+      <w:u w:val="single"/>
+    </w:rPr>
+  </w:style>
 </w:styles>
 </file>
 

</xml_diff>